<commit_message>
Add: Fix error in silkscreen.
</commit_message>
<xml_diff>
--- a/Scheme/Доработать в Rev2.docx
+++ b/Scheme/Доработать в Rev2.docx
@@ -81,7 +81,55 @@
         </w:numPr>
       </w:pPr>
       <w:r>
-        <w:t>Поставить кварцевый резонатор меньшего корпуса;</w:t>
+        <w:rPr>
+          <w:color w:val="FF0000"/>
+        </w:rPr>
+        <w:t>Исправить ошибку</w:t>
+      </w:r>
+      <w:r>
+        <w:t xml:space="preserve">: </w:t>
+      </w:r>
+      <w:proofErr w:type="spellStart"/>
+      <w:r>
+        <w:t>Шелкография</w:t>
+      </w:r>
+      <w:proofErr w:type="spellEnd"/>
+      <w:r>
+        <w:t xml:space="preserve"> </w:t>
+      </w:r>
+      <w:proofErr w:type="spellStart"/>
+      <w:proofErr w:type="gramStart"/>
+      <w:r>
+        <w:t>доп.выходов</w:t>
+      </w:r>
+      <w:proofErr w:type="spellEnd"/>
+      <w:proofErr w:type="gramEnd"/>
+      <w:r>
+        <w:t xml:space="preserve"> </w:t>
+      </w:r>
+      <w:r>
+        <w:t>5</w:t>
+      </w:r>
+      <w:r>
+        <w:rPr>
+          <w:lang w:val="en-US"/>
+        </w:rPr>
+        <w:t>V</w:t>
+      </w:r>
+      <w:r>
+        <w:t xml:space="preserve">, </w:t>
+      </w:r>
+      <w:r>
+        <w:rPr>
+          <w:lang w:val="en-US"/>
+        </w:rPr>
+        <w:t>GND</w:t>
+      </w:r>
+      <w:r>
+        <w:t xml:space="preserve"> </w:t>
+      </w:r>
+      <w:r>
+        <w:t>сверху;</w:t>
       </w:r>
     </w:p>
     <w:p>
@@ -93,8 +141,10 @@
         </w:numPr>
       </w:pPr>
       <w:r>
-        <w:t>Добавить индикацию питания и пользовательскую индикацию;</w:t>
-      </w:r>
+        <w:t>Поставить кварцевый резонатор меньшего корпуса;</w:t>
+      </w:r>
+      <w:bookmarkStart w:id="0" w:name="_GoBack"/>
+      <w:bookmarkEnd w:id="0"/>
     </w:p>
     <w:p>
       <w:pPr>
@@ -105,7 +155,7 @@
         </w:numPr>
       </w:pPr>
       <w:r>
-        <w:t>Реализовать нормальные коннекторы для питания (не штырьковые – мне не понравились);</w:t>
+        <w:t>Добавить индикацию питания и пользовательскую индикацию;</w:t>
       </w:r>
     </w:p>
     <w:p>
@@ -116,8 +166,18 @@
           <w:numId w:val="1"/>
         </w:numPr>
       </w:pPr>
-      <w:bookmarkStart w:id="0" w:name="_GoBack"/>
-      <w:bookmarkEnd w:id="0"/>
+      <w:r>
+        <w:t>Реализовать нормальные коннекторы для питания (не штырьковые – мне не понравились);</w:t>
+      </w:r>
+    </w:p>
+    <w:p>
+      <w:pPr>
+        <w:pStyle w:val="a3"/>
+        <w:numPr>
+          <w:ilvl w:val="0"/>
+          <w:numId w:val="1"/>
+        </w:numPr>
+      </w:pPr>
     </w:p>
     <w:sectPr>
       <w:pgSz w:w="11906" w:h="16838"/>

</xml_diff>

<commit_message>
Add: Change footprint of button.
</commit_message>
<xml_diff>
--- a/Scheme/Доработать в Rev2.docx
+++ b/Scheme/Доработать в Rev2.docx
@@ -143,8 +143,6 @@
       <w:r>
         <w:t>Поставить кварцевый резонатор меньшего корпуса;</w:t>
       </w:r>
-      <w:bookmarkStart w:id="0" w:name="_GoBack"/>
-      <w:bookmarkEnd w:id="0"/>
     </w:p>
     <w:p>
       <w:pPr>
@@ -178,6 +176,23 @@
           <w:numId w:val="1"/>
         </w:numPr>
       </w:pPr>
+      <w:r>
+        <w:t xml:space="preserve">Переделать </w:t>
+      </w:r>
+      <w:r>
+        <w:rPr>
+          <w:lang w:val="en-US"/>
+        </w:rPr>
+        <w:t>footprint</w:t>
+      </w:r>
+      <w:r>
+        <w:t xml:space="preserve"> </w:t>
+      </w:r>
+      <w:r>
+        <w:t>тактовой кнопки (увеличить, не соответствует действительности).</w:t>
+      </w:r>
+      <w:bookmarkStart w:id="0" w:name="_GoBack"/>
+      <w:bookmarkEnd w:id="0"/>
     </w:p>
     <w:sectPr>
       <w:pgSz w:w="11906" w:h="16838"/>

</xml_diff>

<commit_message>
Add: Change quartz resonator to smaller one.
</commit_message>
<xml_diff>
--- a/Scheme/Доработать в Rev2.docx
+++ b/Scheme/Доработать в Rev2.docx
@@ -189,7 +189,22 @@
         <w:t xml:space="preserve"> </w:t>
       </w:r>
       <w:r>
-        <w:t>тактовой кнопки (увеличить, не соответствует действительности).</w:t>
+        <w:t xml:space="preserve">тактовой кнопки (увеличить, не </w:t>
+      </w:r>
+      <w:r>
+        <w:t>соответствует действительности);</w:t>
+      </w:r>
+    </w:p>
+    <w:p>
+      <w:pPr>
+        <w:pStyle w:val="a3"/>
+        <w:numPr>
+          <w:ilvl w:val="0"/>
+          <w:numId w:val="1"/>
+        </w:numPr>
+      </w:pPr>
+      <w:r>
+        <w:t>Изменить кварцевый резонатор на более маленький (для добавления свободной площади, для размещения доп. светодиодов, например).</w:t>
       </w:r>
       <w:bookmarkStart w:id="0" w:name="_GoBack"/>
       <w:bookmarkEnd w:id="0"/>

</xml_diff>

<commit_message>
Add string: Review board mounting
</commit_message>
<xml_diff>
--- a/Scheme/Доработать в Rev2.docx
+++ b/Scheme/Доработать в Rev2.docx
@@ -141,7 +141,7 @@
         </w:numPr>
       </w:pPr>
       <w:r>
-        <w:t>Поставить кварцевый резонатор меньшего корпуса;</w:t>
+        <w:t>Добавить индикацию питания и пользовательскую индикацию;</w:t>
       </w:r>
     </w:p>
     <w:p>
@@ -153,7 +153,7 @@
         </w:numPr>
       </w:pPr>
       <w:r>
-        <w:t>Добавить индикацию питания и пользовательскую индикацию;</w:t>
+        <w:t>Реализовать нормальные коннекторы для питания (не штырьковые – мне не понравились);</w:t>
       </w:r>
     </w:p>
     <w:p>
@@ -165,7 +165,22 @@
         </w:numPr>
       </w:pPr>
       <w:r>
-        <w:t>Реализовать нормальные коннекторы для питания (не штырьковые – мне не понравились);</w:t>
+        <w:t xml:space="preserve">Переделать </w:t>
+      </w:r>
+      <w:r>
+        <w:rPr>
+          <w:lang w:val="en-US"/>
+        </w:rPr>
+        <w:t>footprint</w:t>
+      </w:r>
+      <w:r>
+        <w:t xml:space="preserve"> </w:t>
+      </w:r>
+      <w:r>
+        <w:t xml:space="preserve">тактовой кнопки (увеличить, не </w:t>
+      </w:r>
+      <w:r>
+        <w:t>соответствует действительности);</w:t>
       </w:r>
     </w:p>
     <w:p>
@@ -177,22 +192,10 @@
         </w:numPr>
       </w:pPr>
       <w:r>
-        <w:t xml:space="preserve">Переделать </w:t>
-      </w:r>
-      <w:r>
-        <w:rPr>
-          <w:lang w:val="en-US"/>
-        </w:rPr>
-        <w:t>footprint</w:t>
-      </w:r>
-      <w:r>
-        <w:t xml:space="preserve"> </w:t>
-      </w:r>
-      <w:r>
-        <w:t xml:space="preserve">тактовой кнопки (увеличить, не </w:t>
-      </w:r>
-      <w:r>
-        <w:t>соответствует действительности);</w:t>
+        <w:t>Изменить кварцевый резонатор на более маленький (для добавления свободной площади, для размеще</w:t>
+      </w:r>
+      <w:r>
+        <w:t>ния доп. светодиодов, например);</w:t>
       </w:r>
     </w:p>
     <w:p>
@@ -204,7 +207,15 @@
         </w:numPr>
       </w:pPr>
       <w:r>
-        <w:t>Изменить кварцевый резонатор на более маленький (для добавления свободной площади, для размещения доп. светодиодов, например).</w:t>
+        <w:t xml:space="preserve">Подумать над местом для крепления платы справа (около винтового </w:t>
+      </w:r>
+      <w:proofErr w:type="spellStart"/>
+      <w:r>
+        <w:t>клеммника</w:t>
+      </w:r>
+      <w:proofErr w:type="spellEnd"/>
+      <w:r>
+        <w:t xml:space="preserve"> сверху) сохраняя расположение отверстия.</w:t>
       </w:r>
       <w:bookmarkStart w:id="0" w:name="_GoBack"/>
       <w:bookmarkEnd w:id="0"/>

</xml_diff>

<commit_message>
Add string: Align the lengths of all tracks.
</commit_message>
<xml_diff>
--- a/Scheme/Доработать в Rev2.docx
+++ b/Scheme/Доработать в Rev2.docx
@@ -1,6 +1,6 @@
 
 <file path=word/document.xml><?xml version="1.0" encoding="utf-8"?>
-<w:document xmlns:wpc="http://schemas.microsoft.com/office/word/2010/wordprocessingCanvas" xmlns:cx="http://schemas.microsoft.com/office/drawing/2014/chartex" xmlns:mc="http://schemas.openxmlformats.org/markup-compatibility/2006" xmlns:o="urn:schemas-microsoft-com:office:office" xmlns:r="http://schemas.openxmlformats.org/officeDocument/2006/relationships" xmlns:m="http://schemas.openxmlformats.org/officeDocument/2006/math" xmlns:v="urn:schemas-microsoft-com:vml" xmlns:wp14="http://schemas.microsoft.com/office/word/2010/wordprocessingDrawing" xmlns:wp="http://schemas.openxmlformats.org/drawingml/2006/wordprocessingDrawing" xmlns:w10="urn:schemas-microsoft-com:office:word" xmlns:w="http://schemas.openxmlformats.org/wordprocessingml/2006/main" xmlns:w14="http://schemas.microsoft.com/office/word/2010/wordml" xmlns:w15="http://schemas.microsoft.com/office/word/2012/wordml" xmlns:w16se="http://schemas.microsoft.com/office/word/2015/wordml/symex" xmlns:wpg="http://schemas.microsoft.com/office/word/2010/wordprocessingGroup" xmlns:wpi="http://schemas.microsoft.com/office/word/2010/wordprocessingInk" xmlns:wne="http://schemas.microsoft.com/office/word/2006/wordml" xmlns:wps="http://schemas.microsoft.com/office/word/2010/wordprocessingShape" mc:Ignorable="w14 w15 w16se wp14">
+<w:document xmlns:wpc="http://schemas.microsoft.com/office/word/2010/wordprocessingCanvas" xmlns:cx="http://schemas.microsoft.com/office/drawing/2014/chartex" xmlns:cx1="http://schemas.microsoft.com/office/drawing/2015/9/8/chartex" xmlns:cx2="http://schemas.microsoft.com/office/drawing/2015/10/21/chartex" xmlns:cx3="http://schemas.microsoft.com/office/drawing/2016/5/9/chartex" xmlns:cx4="http://schemas.microsoft.com/office/drawing/2016/5/10/chartex" xmlns:cx5="http://schemas.microsoft.com/office/drawing/2016/5/11/chartex" xmlns:cx6="http://schemas.microsoft.com/office/drawing/2016/5/12/chartex" xmlns:cx7="http://schemas.microsoft.com/office/drawing/2016/5/13/chartex" xmlns:cx8="http://schemas.microsoft.com/office/drawing/2016/5/14/chartex" xmlns:mc="http://schemas.openxmlformats.org/markup-compatibility/2006" xmlns:aink="http://schemas.microsoft.com/office/drawing/2016/ink" xmlns:am3d="http://schemas.microsoft.com/office/drawing/2017/model3d" xmlns:o="urn:schemas-microsoft-com:office:office" xmlns:r="http://schemas.openxmlformats.org/officeDocument/2006/relationships" xmlns:m="http://schemas.openxmlformats.org/officeDocument/2006/math" xmlns:v="urn:schemas-microsoft-com:vml" xmlns:wp14="http://schemas.microsoft.com/office/word/2010/wordprocessingDrawing" xmlns:wp="http://schemas.openxmlformats.org/drawingml/2006/wordprocessingDrawing" xmlns:w10="urn:schemas-microsoft-com:office:word" xmlns:w="http://schemas.openxmlformats.org/wordprocessingml/2006/main" xmlns:w14="http://schemas.microsoft.com/office/word/2010/wordml" xmlns:w15="http://schemas.microsoft.com/office/word/2012/wordml" xmlns:w16cex="http://schemas.microsoft.com/office/word/2018/wordml/cex" xmlns:w16cid="http://schemas.microsoft.com/office/word/2016/wordml/cid" xmlns:w16="http://schemas.microsoft.com/office/word/2018/wordml" xmlns:w16se="http://schemas.microsoft.com/office/word/2015/wordml/symex" xmlns:wpg="http://schemas.microsoft.com/office/word/2010/wordprocessingGroup" xmlns:wpi="http://schemas.microsoft.com/office/word/2010/wordprocessingInk" xmlns:wne="http://schemas.microsoft.com/office/word/2006/wordml" xmlns:wps="http://schemas.microsoft.com/office/word/2010/wordprocessingShape" mc:Ignorable="w14 w15 w16se w16cid w16 w16cex wp14">
   <w:body>
     <w:p>
       <w:pPr>
@@ -11,15 +11,7 @@
         </w:numPr>
       </w:pPr>
       <w:r>
-        <w:t xml:space="preserve">Добавить </w:t>
-      </w:r>
-      <w:proofErr w:type="spellStart"/>
-      <w:r>
-        <w:t>джамперы</w:t>
-      </w:r>
-      <w:proofErr w:type="spellEnd"/>
-      <w:r>
-        <w:t xml:space="preserve">/кнопку для переключения режимов </w:t>
+        <w:t xml:space="preserve">Добавить джамперы/кнопку для переключения режимов </w:t>
       </w:r>
       <w:r>
         <w:rPr>
@@ -43,15 +35,7 @@
         </w:numPr>
       </w:pPr>
       <w:r>
-        <w:t xml:space="preserve">По возможности добавить дополнительные </w:t>
-      </w:r>
-      <w:proofErr w:type="spellStart"/>
-      <w:r>
-        <w:t>пины</w:t>
-      </w:r>
-      <w:proofErr w:type="spellEnd"/>
-      <w:r>
-        <w:t xml:space="preserve"> 5</w:t>
+        <w:t>По возможности добавить дополнительные пины 5</w:t>
       </w:r>
       <w:r>
         <w:rPr>
@@ -87,25 +71,7 @@
         <w:t>Исправить ошибку</w:t>
       </w:r>
       <w:r>
-        <w:t xml:space="preserve">: </w:t>
-      </w:r>
-      <w:proofErr w:type="spellStart"/>
-      <w:r>
-        <w:t>Шелкография</w:t>
-      </w:r>
-      <w:proofErr w:type="spellEnd"/>
-      <w:r>
-        <w:t xml:space="preserve"> </w:t>
-      </w:r>
-      <w:proofErr w:type="spellStart"/>
-      <w:proofErr w:type="gramStart"/>
-      <w:r>
-        <w:t>доп.выходов</w:t>
-      </w:r>
-      <w:proofErr w:type="spellEnd"/>
-      <w:proofErr w:type="gramEnd"/>
-      <w:r>
-        <w:t xml:space="preserve"> </w:t>
+        <w:t xml:space="preserve">: Шелкография доп.выходов </w:t>
       </w:r>
       <w:r>
         <w:t>5</w:t>
@@ -207,18 +173,23 @@
         </w:numPr>
       </w:pPr>
       <w:r>
-        <w:t xml:space="preserve">Подумать над местом для крепления платы справа (около винтового </w:t>
-      </w:r>
-      <w:proofErr w:type="spellStart"/>
-      <w:r>
-        <w:t>клеммника</w:t>
-      </w:r>
-      <w:proofErr w:type="spellEnd"/>
-      <w:r>
-        <w:t xml:space="preserve"> сверху) сохраняя расположение отверстия.</w:t>
-      </w:r>
-      <w:bookmarkStart w:id="0" w:name="_GoBack"/>
-      <w:bookmarkEnd w:id="0"/>
+        <w:t>Подумать над местом для крепления платы справа (около винтового клеммника сверху) сохраняя расположение отверстия</w:t>
+      </w:r>
+      <w:r>
+        <w:t>;</w:t>
+      </w:r>
+    </w:p>
+    <w:p>
+      <w:pPr>
+        <w:pStyle w:val="a3"/>
+        <w:numPr>
+          <w:ilvl w:val="0"/>
+          <w:numId w:val="1"/>
+        </w:numPr>
+      </w:pPr>
+      <w:r>
+        <w:t>Выровнять длины всех дорожек (хотя бы ШИМ-каналы).</w:t>
+      </w:r>
     </w:p>
     <w:sectPr>
       <w:pgSz w:w="11906" w:h="16838"/>
@@ -231,7 +202,7 @@
 </file>
 
 <file path=word/numbering.xml><?xml version="1.0" encoding="utf-8"?>
-<w:numbering xmlns:wpc="http://schemas.microsoft.com/office/word/2010/wordprocessingCanvas" xmlns:cx="http://schemas.microsoft.com/office/drawing/2014/chartex" xmlns:mc="http://schemas.openxmlformats.org/markup-compatibility/2006" xmlns:o="urn:schemas-microsoft-com:office:office" xmlns:r="http://schemas.openxmlformats.org/officeDocument/2006/relationships" xmlns:m="http://schemas.openxmlformats.org/officeDocument/2006/math" xmlns:v="urn:schemas-microsoft-com:vml" xmlns:wp14="http://schemas.microsoft.com/office/word/2010/wordprocessingDrawing" xmlns:wp="http://schemas.openxmlformats.org/drawingml/2006/wordprocessingDrawing" xmlns:w10="urn:schemas-microsoft-com:office:word" xmlns:w="http://schemas.openxmlformats.org/wordprocessingml/2006/main" xmlns:w14="http://schemas.microsoft.com/office/word/2010/wordml" xmlns:w15="http://schemas.microsoft.com/office/word/2012/wordml" xmlns:w16se="http://schemas.microsoft.com/office/word/2015/wordml/symex" xmlns:wpg="http://schemas.microsoft.com/office/word/2010/wordprocessingGroup" xmlns:wpi="http://schemas.microsoft.com/office/word/2010/wordprocessingInk" xmlns:wne="http://schemas.microsoft.com/office/word/2006/wordml" xmlns:wps="http://schemas.microsoft.com/office/word/2010/wordprocessingShape" mc:Ignorable="w14 w15 w16se wp14">
+<w:numbering xmlns:wpc="http://schemas.microsoft.com/office/word/2010/wordprocessingCanvas" xmlns:cx="http://schemas.microsoft.com/office/drawing/2014/chartex" xmlns:cx1="http://schemas.microsoft.com/office/drawing/2015/9/8/chartex" xmlns:cx2="http://schemas.microsoft.com/office/drawing/2015/10/21/chartex" xmlns:cx3="http://schemas.microsoft.com/office/drawing/2016/5/9/chartex" xmlns:cx4="http://schemas.microsoft.com/office/drawing/2016/5/10/chartex" xmlns:cx5="http://schemas.microsoft.com/office/drawing/2016/5/11/chartex" xmlns:cx6="http://schemas.microsoft.com/office/drawing/2016/5/12/chartex" xmlns:cx7="http://schemas.microsoft.com/office/drawing/2016/5/13/chartex" xmlns:cx8="http://schemas.microsoft.com/office/drawing/2016/5/14/chartex" xmlns:mc="http://schemas.openxmlformats.org/markup-compatibility/2006" xmlns:aink="http://schemas.microsoft.com/office/drawing/2016/ink" xmlns:am3d="http://schemas.microsoft.com/office/drawing/2017/model3d" xmlns:o="urn:schemas-microsoft-com:office:office" xmlns:r="http://schemas.openxmlformats.org/officeDocument/2006/relationships" xmlns:m="http://schemas.openxmlformats.org/officeDocument/2006/math" xmlns:v="urn:schemas-microsoft-com:vml" xmlns:wp14="http://schemas.microsoft.com/office/word/2010/wordprocessingDrawing" xmlns:wp="http://schemas.openxmlformats.org/drawingml/2006/wordprocessingDrawing" xmlns:w10="urn:schemas-microsoft-com:office:word" xmlns:w="http://schemas.openxmlformats.org/wordprocessingml/2006/main" xmlns:w14="http://schemas.microsoft.com/office/word/2010/wordml" xmlns:w15="http://schemas.microsoft.com/office/word/2012/wordml" xmlns:w16cex="http://schemas.microsoft.com/office/word/2018/wordml/cex" xmlns:w16cid="http://schemas.microsoft.com/office/word/2016/wordml/cid" xmlns:w16="http://schemas.microsoft.com/office/word/2018/wordml" xmlns:w16se="http://schemas.microsoft.com/office/word/2015/wordml/symex" xmlns:wpg="http://schemas.microsoft.com/office/word/2010/wordprocessingGroup" xmlns:wpi="http://schemas.microsoft.com/office/word/2010/wordprocessingInk" xmlns:wne="http://schemas.microsoft.com/office/word/2006/wordml" xmlns:wps="http://schemas.microsoft.com/office/word/2010/wordprocessingShape" mc:Ignorable="w14 w15 w16se w16cid w16 w16cex wp14">
   <w:abstractNum w:abstractNumId="0" w15:restartNumberingAfterBreak="0">
     <w:nsid w:val="15033D4D"/>
     <w:multiLevelType w:val="hybridMultilevel"/>
@@ -328,7 +299,7 @@
 </file>
 
 <file path=word/styles.xml><?xml version="1.0" encoding="utf-8"?>
-<w:styles xmlns:mc="http://schemas.openxmlformats.org/markup-compatibility/2006" xmlns:r="http://schemas.openxmlformats.org/officeDocument/2006/relationships" xmlns:w="http://schemas.openxmlformats.org/wordprocessingml/2006/main" xmlns:w14="http://schemas.microsoft.com/office/word/2010/wordml" xmlns:w15="http://schemas.microsoft.com/office/word/2012/wordml" xmlns:w16se="http://schemas.microsoft.com/office/word/2015/wordml/symex" mc:Ignorable="w14 w15 w16se">
+<w:styles xmlns:mc="http://schemas.openxmlformats.org/markup-compatibility/2006" xmlns:r="http://schemas.openxmlformats.org/officeDocument/2006/relationships" xmlns:w="http://schemas.openxmlformats.org/wordprocessingml/2006/main" xmlns:w14="http://schemas.microsoft.com/office/word/2010/wordml" xmlns:w15="http://schemas.microsoft.com/office/word/2012/wordml" xmlns:w16cex="http://schemas.microsoft.com/office/word/2018/wordml/cex" xmlns:w16cid="http://schemas.microsoft.com/office/word/2016/wordml/cid" xmlns:w16="http://schemas.microsoft.com/office/word/2018/wordml" xmlns:w16se="http://schemas.microsoft.com/office/word/2015/wordml/symex" mc:Ignorable="w14 w15 w16se w16cid w16 w16cex">
   <w:docDefaults>
     <w:rPrDefault>
       <w:rPr>
@@ -344,7 +315,7 @@
       </w:pPr>
     </w:pPrDefault>
   </w:docDefaults>
-  <w:latentStyles w:defLockedState="0" w:defUIPriority="99" w:defSemiHidden="0" w:defUnhideWhenUsed="0" w:defQFormat="0" w:count="371">
+  <w:latentStyles w:defLockedState="0" w:defUIPriority="99" w:defSemiHidden="0" w:defUnhideWhenUsed="0" w:defQFormat="0" w:count="376">
     <w:lsdException w:name="Normal" w:uiPriority="0" w:qFormat="1"/>
     <w:lsdException w:name="heading 1" w:uiPriority="9" w:qFormat="1"/>
     <w:lsdException w:name="heading 2" w:semiHidden="1" w:uiPriority="9" w:unhideWhenUsed="1" w:qFormat="1"/>
@@ -450,7 +421,6 @@
     <w:lsdException w:name="HTML Sample" w:semiHidden="1" w:unhideWhenUsed="1"/>
     <w:lsdException w:name="HTML Typewriter" w:semiHidden="1" w:unhideWhenUsed="1"/>
     <w:lsdException w:name="HTML Variable" w:semiHidden="1" w:unhideWhenUsed="1"/>
-    <w:lsdException w:name="Normal Table" w:semiHidden="1" w:unhideWhenUsed="1"/>
     <w:lsdException w:name="annotation subject" w:semiHidden="1" w:unhideWhenUsed="1"/>
     <w:lsdException w:name="No List" w:semiHidden="1" w:unhideWhenUsed="1"/>
     <w:lsdException w:name="Outline List 1" w:semiHidden="1" w:unhideWhenUsed="1"/>
@@ -493,11 +463,8 @@
     <w:lsdException w:name="Table Contemporary" w:semiHidden="1" w:unhideWhenUsed="1"/>
     <w:lsdException w:name="Table Elegant" w:semiHidden="1" w:unhideWhenUsed="1"/>
     <w:lsdException w:name="Table Professional" w:semiHidden="1" w:unhideWhenUsed="1"/>
-    <w:lsdException w:name="Table Subtle 1" w:semiHidden="1" w:unhideWhenUsed="1"/>
     <w:lsdException w:name="Table Subtle 2" w:semiHidden="1" w:unhideWhenUsed="1"/>
     <w:lsdException w:name="Table Web 1" w:semiHidden="1" w:unhideWhenUsed="1"/>
-    <w:lsdException w:name="Table Web 2" w:semiHidden="1" w:unhideWhenUsed="1"/>
-    <w:lsdException w:name="Table Web 3" w:semiHidden="1" w:unhideWhenUsed="1"/>
     <w:lsdException w:name="Balloon Text" w:semiHidden="1" w:unhideWhenUsed="1"/>
     <w:lsdException w:name="Table Grid" w:uiPriority="39"/>
     <w:lsdException w:name="Table Theme" w:semiHidden="1" w:unhideWhenUsed="1"/>
@@ -716,6 +683,11 @@
     <w:lsdException w:name="List Table 5 Dark Accent 6" w:uiPriority="50"/>
     <w:lsdException w:name="List Table 6 Colorful Accent 6" w:uiPriority="51"/>
     <w:lsdException w:name="List Table 7 Colorful Accent 6" w:uiPriority="52"/>
+    <w:lsdException w:name="Mention" w:semiHidden="1" w:unhideWhenUsed="1"/>
+    <w:lsdException w:name="Smart Hyperlink" w:semiHidden="1" w:unhideWhenUsed="1"/>
+    <w:lsdException w:name="Hashtag" w:semiHidden="1" w:unhideWhenUsed="1"/>
+    <w:lsdException w:name="Unresolved Mention" w:semiHidden="1" w:unhideWhenUsed="1"/>
+    <w:lsdException w:name="Smart Link" w:semiHidden="1" w:unhideWhenUsed="1"/>
   </w:latentStyles>
   <w:style w:type="paragraph" w:default="1" w:styleId="a">
     <w:name w:val="Normal"/>

</xml_diff>

<commit_message>
Add: Some critical positions for Rev:2.
</commit_message>
<xml_diff>
--- a/Scheme/Доработать в Rev2.docx
+++ b/Scheme/Доработать в Rev2.docx
@@ -35,7 +35,10 @@
         </w:numPr>
       </w:pPr>
       <w:r>
-        <w:t>По возможности добавить дополнительные пины 5</w:t>
+        <w:t>Добавить</w:t>
+      </w:r>
+      <w:r>
+        <w:t xml:space="preserve"> дополнительные пины 5</w:t>
       </w:r>
       <w:r>
         <w:rPr>
@@ -158,10 +161,10 @@
         </w:numPr>
       </w:pPr>
       <w:r>
-        <w:t>Изменить кварцевый резонатор на более маленький (для добавления свободной площади, для размеще</w:t>
-      </w:r>
-      <w:r>
-        <w:t>ния доп. светодиодов, например);</w:t>
+        <w:t>Изменить кварцевый резонатор на более маленький</w:t>
+      </w:r>
+      <w:r>
+        <w:t>;</w:t>
       </w:r>
     </w:p>
     <w:p>
@@ -189,6 +192,198 @@
       </w:pPr>
       <w:r>
         <w:t>Выровнять длины всех дорожек (хотя бы ШИМ-каналы).</w:t>
+      </w:r>
+    </w:p>
+    <w:p>
+      <w:pPr>
+        <w:pStyle w:val="a3"/>
+        <w:numPr>
+          <w:ilvl w:val="0"/>
+          <w:numId w:val="1"/>
+        </w:numPr>
+      </w:pPr>
+      <w:r>
+        <w:t xml:space="preserve">Использовать микроконтроллер </w:t>
+      </w:r>
+      <w:r>
+        <w:rPr>
+          <w:lang w:val="en-US"/>
+        </w:rPr>
+        <w:t>STM32F</w:t>
+      </w:r>
+      <w:r>
+        <w:t>;</w:t>
+      </w:r>
+    </w:p>
+    <w:p>
+      <w:pPr>
+        <w:pStyle w:val="a3"/>
+        <w:numPr>
+          <w:ilvl w:val="0"/>
+          <w:numId w:val="1"/>
+        </w:numPr>
+      </w:pPr>
+      <w:r>
+        <w:t>Сделать плату чисто драйвером двигателей, с возможностью подключения внешней периферии;</w:t>
+      </w:r>
+    </w:p>
+    <w:p>
+      <w:pPr>
+        <w:pStyle w:val="a3"/>
+        <w:numPr>
+          <w:ilvl w:val="0"/>
+          <w:numId w:val="1"/>
+        </w:numPr>
+      </w:pPr>
+      <w:r>
+        <w:t xml:space="preserve">Использовать </w:t>
+      </w:r>
+      <w:r>
+        <w:rPr>
+          <w:lang w:val="en-US"/>
+        </w:rPr>
+        <w:t>H</w:t>
+      </w:r>
+      <w:r>
+        <w:t>-</w:t>
+      </w:r>
+      <w:r>
+        <w:t>мост с тремя плечами для асинхронных двигателей;</w:t>
+      </w:r>
+    </w:p>
+    <w:p>
+      <w:pPr>
+        <w:pStyle w:val="a3"/>
+        <w:numPr>
+          <w:ilvl w:val="0"/>
+          <w:numId w:val="1"/>
+        </w:numPr>
+      </w:pPr>
+      <w:r>
+        <w:t xml:space="preserve">Использовать более мощные транзисторы на плечах </w:t>
+      </w:r>
+      <w:r>
+        <w:rPr>
+          <w:lang w:val="en-US"/>
+        </w:rPr>
+        <w:t>H</w:t>
+      </w:r>
+      <w:r>
+        <w:t>-</w:t>
+      </w:r>
+      <w:r>
+        <w:t>моста;</w:t>
+      </w:r>
+    </w:p>
+    <w:p>
+      <w:pPr>
+        <w:pStyle w:val="a3"/>
+        <w:numPr>
+          <w:ilvl w:val="0"/>
+          <w:numId w:val="1"/>
+        </w:numPr>
+      </w:pPr>
+      <w:r>
+        <w:t xml:space="preserve">Использование </w:t>
+      </w:r>
+      <w:r>
+        <w:rPr>
+          <w:lang w:val="en-US"/>
+        </w:rPr>
+        <w:t>DC</w:t>
+      </w:r>
+      <w:r>
+        <w:t>-</w:t>
+      </w:r>
+      <w:r>
+        <w:rPr>
+          <w:lang w:val="en-US"/>
+        </w:rPr>
+        <w:t>DC</w:t>
+      </w:r>
+      <w:r>
+        <w:t xml:space="preserve"> </w:t>
+      </w:r>
+      <w:r>
+        <w:t>преобразователя вместо линейного стабилизатора</w:t>
+      </w:r>
+      <w:r>
+        <w:t xml:space="preserve"> напрямую на питание драйвера двигателей</w:t>
+      </w:r>
+      <w:r>
+        <w:t>.</w:t>
+      </w:r>
+    </w:p>
+    <w:p>
+      <w:pPr>
+        <w:pStyle w:val="a3"/>
+        <w:numPr>
+          <w:ilvl w:val="0"/>
+          <w:numId w:val="1"/>
+        </w:numPr>
+      </w:pPr>
+      <w:r>
+        <w:t>Для микроконтроллера предусмотреть отдельную от моторов линию питания:</w:t>
+      </w:r>
+    </w:p>
+    <w:p>
+      <w:pPr>
+        <w:pStyle w:val="a3"/>
+        <w:numPr>
+          <w:ilvl w:val="1"/>
+          <w:numId w:val="1"/>
+        </w:numPr>
+      </w:pPr>
+      <w:r>
+        <w:t>5В и пропускать через линейный преобразователь</w:t>
+      </w:r>
+    </w:p>
+    <w:p>
+      <w:pPr>
+        <w:pStyle w:val="a3"/>
+        <w:numPr>
+          <w:ilvl w:val="1"/>
+          <w:numId w:val="1"/>
+        </w:numPr>
+      </w:pPr>
+      <w:r>
+        <w:t>Напрямую 3.3 В</w:t>
+      </w:r>
+    </w:p>
+    <w:p>
+      <w:pPr>
+        <w:pStyle w:val="a3"/>
+        <w:numPr>
+          <w:ilvl w:val="0"/>
+          <w:numId w:val="1"/>
+        </w:numPr>
+      </w:pPr>
+      <w:r>
+        <w:t>Разделение грязной земли от чистой, аналоговой</w:t>
+      </w:r>
+    </w:p>
+    <w:p>
+      <w:pPr>
+        <w:pStyle w:val="a3"/>
+        <w:numPr>
+          <w:ilvl w:val="0"/>
+          <w:numId w:val="1"/>
+        </w:numPr>
+      </w:pPr>
+      <w:r>
+        <w:t>Сделать плату 4-ёх слойной (</w:t>
+      </w:r>
+      <w:r>
+        <w:rPr>
+          <w:lang w:val="en-US"/>
+        </w:rPr>
+        <w:t>JLCPCB</w:t>
+      </w:r>
+      <w:r>
+        <w:t xml:space="preserve"> </w:t>
+      </w:r>
+      <w:r>
+        <w:t>ван лав)</w:t>
       </w:r>
     </w:p>
     <w:sectPr>
@@ -219,7 +414,7 @@
         <w:rFonts w:hint="default"/>
       </w:rPr>
     </w:lvl>
-    <w:lvl w:ilvl="1" w:tplc="04190019" w:tentative="1">
+    <w:lvl w:ilvl="1" w:tplc="04190019">
       <w:start w:val="1"/>
       <w:numFmt w:val="lowerLetter"/>
       <w:lvlText w:val="%2."/>
@@ -421,6 +616,7 @@
     <w:lsdException w:name="HTML Sample" w:semiHidden="1" w:unhideWhenUsed="1"/>
     <w:lsdException w:name="HTML Typewriter" w:semiHidden="1" w:unhideWhenUsed="1"/>
     <w:lsdException w:name="HTML Variable" w:semiHidden="1" w:unhideWhenUsed="1"/>
+    <w:lsdException w:name="Normal Table" w:semiHidden="1" w:unhideWhenUsed="1"/>
     <w:lsdException w:name="annotation subject" w:semiHidden="1" w:unhideWhenUsed="1"/>
     <w:lsdException w:name="No List" w:semiHidden="1" w:unhideWhenUsed="1"/>
     <w:lsdException w:name="Outline List 1" w:semiHidden="1" w:unhideWhenUsed="1"/>
@@ -463,8 +659,11 @@
     <w:lsdException w:name="Table Contemporary" w:semiHidden="1" w:unhideWhenUsed="1"/>
     <w:lsdException w:name="Table Elegant" w:semiHidden="1" w:unhideWhenUsed="1"/>
     <w:lsdException w:name="Table Professional" w:semiHidden="1" w:unhideWhenUsed="1"/>
+    <w:lsdException w:name="Table Subtle 1" w:semiHidden="1" w:unhideWhenUsed="1"/>
     <w:lsdException w:name="Table Subtle 2" w:semiHidden="1" w:unhideWhenUsed="1"/>
     <w:lsdException w:name="Table Web 1" w:semiHidden="1" w:unhideWhenUsed="1"/>
+    <w:lsdException w:name="Table Web 2" w:semiHidden="1" w:unhideWhenUsed="1"/>
+    <w:lsdException w:name="Table Web 3" w:semiHidden="1" w:unhideWhenUsed="1"/>
     <w:lsdException w:name="Balloon Text" w:semiHidden="1" w:unhideWhenUsed="1"/>
     <w:lsdException w:name="Table Grid" w:uiPriority="39"/>
     <w:lsdException w:name="Table Theme" w:semiHidden="1" w:unhideWhenUsed="1"/>

</xml_diff>

<commit_message>
Add: String about battery discharge protection module.
</commit_message>
<xml_diff>
--- a/Scheme/Доработать в Rev2.docx
+++ b/Scheme/Доработать в Rev2.docx
@@ -384,6 +384,18 @@
       </w:r>
       <w:r>
         <w:t>ван лав)</w:t>
+      </w:r>
+    </w:p>
+    <w:p>
+      <w:pPr>
+        <w:pStyle w:val="a3"/>
+        <w:numPr>
+          <w:ilvl w:val="0"/>
+          <w:numId w:val="1"/>
+        </w:numPr>
+      </w:pPr>
+      <w:r>
+        <w:t>Добавить модуль защиты аккумулятора от переразряда</w:t>
       </w:r>
     </w:p>
     <w:sectPr>

</xml_diff>

<commit_message>
New Point: Add diode for each motor.
</commit_message>
<xml_diff>
--- a/Scheme/Доработать в Rev2.docx
+++ b/Scheme/Доработать в Rev2.docx
@@ -38,7 +38,15 @@
         <w:t>Добавить</w:t>
       </w:r>
       <w:r>
-        <w:t xml:space="preserve"> дополнительные пины 5</w:t>
+        <w:t xml:space="preserve"> дополнительные </w:t>
+      </w:r>
+      <w:proofErr w:type="spellStart"/>
+      <w:r>
+        <w:t>пины</w:t>
+      </w:r>
+      <w:proofErr w:type="spellEnd"/>
+      <w:r>
+        <w:t xml:space="preserve"> 5</w:t>
       </w:r>
       <w:r>
         <w:rPr>
@@ -74,7 +82,17 @@
         <w:t>Исправить ошибку</w:t>
       </w:r>
       <w:r>
-        <w:t xml:space="preserve">: Шелкография доп.выходов </w:t>
+        <w:t xml:space="preserve">: Шелкография </w:t>
+      </w:r>
+      <w:proofErr w:type="spellStart"/>
+      <w:proofErr w:type="gramStart"/>
+      <w:r>
+        <w:t>доп.выходов</w:t>
+      </w:r>
+      <w:proofErr w:type="spellEnd"/>
+      <w:proofErr w:type="gramEnd"/>
+      <w:r>
+        <w:t xml:space="preserve"> </w:t>
       </w:r>
       <w:r>
         <w:t>5</w:t>
@@ -176,7 +194,15 @@
         </w:numPr>
       </w:pPr>
       <w:r>
-        <w:t>Подумать над местом для крепления платы справа (около винтового клеммника сверху) сохраняя расположение отверстия</w:t>
+        <w:t xml:space="preserve">Подумать над местом для крепления платы справа (около винтового </w:t>
+      </w:r>
+      <w:proofErr w:type="spellStart"/>
+      <w:r>
+        <w:t>клеммника</w:t>
+      </w:r>
+      <w:proofErr w:type="spellEnd"/>
+      <w:r>
+        <w:t xml:space="preserve"> сверху) сохраняя расположение отверстия</w:t>
       </w:r>
       <w:r>
         <w:t>;</w:t>
@@ -371,7 +397,15 @@
         </w:numPr>
       </w:pPr>
       <w:r>
-        <w:t>Сделать плату 4-ёх слойной (</w:t>
+        <w:t xml:space="preserve">Сделать плату 4-ёх </w:t>
+      </w:r>
+      <w:proofErr w:type="spellStart"/>
+      <w:r>
+        <w:t>слойной</w:t>
+      </w:r>
+      <w:proofErr w:type="spellEnd"/>
+      <w:r>
+        <w:t xml:space="preserve"> (</w:t>
       </w:r>
       <w:r>
         <w:rPr>
@@ -382,21 +416,101 @@
       <w:r>
         <w:t xml:space="preserve"> </w:t>
       </w:r>
-      <w:r>
-        <w:t>ван лав)</w:t>
-      </w:r>
-    </w:p>
-    <w:p>
-      <w:pPr>
-        <w:pStyle w:val="a3"/>
-        <w:numPr>
-          <w:ilvl w:val="0"/>
-          <w:numId w:val="1"/>
-        </w:numPr>
-      </w:pPr>
-      <w:r>
-        <w:t>Добавить модуль защиты аккумулятора от переразряда</w:t>
-      </w:r>
+      <w:proofErr w:type="spellStart"/>
+      <w:r>
+        <w:t>ван</w:t>
+      </w:r>
+      <w:proofErr w:type="spellEnd"/>
+      <w:r>
+        <w:t xml:space="preserve"> лав)</w:t>
+      </w:r>
+    </w:p>
+    <w:p>
+      <w:pPr>
+        <w:pStyle w:val="a3"/>
+        <w:numPr>
+          <w:ilvl w:val="0"/>
+          <w:numId w:val="1"/>
+        </w:numPr>
+      </w:pPr>
+      <w:r>
+        <w:t xml:space="preserve">Добавить модуль защиты аккумулятора от </w:t>
+      </w:r>
+      <w:proofErr w:type="spellStart"/>
+      <w:r>
+        <w:t>переразряда</w:t>
+      </w:r>
+      <w:proofErr w:type="spellEnd"/>
+    </w:p>
+    <w:p>
+      <w:pPr>
+        <w:pStyle w:val="a3"/>
+        <w:numPr>
+          <w:ilvl w:val="0"/>
+          <w:numId w:val="1"/>
+        </w:numPr>
+      </w:pPr>
+      <w:r>
+        <w:t>На вывод каждого мотора добавить диод!</w:t>
+      </w:r>
+      <w:r>
+        <w:rPr>
+          <w:noProof/>
+        </w:rPr>
+        <w:t xml:space="preserve"> </w:t>
+      </w:r>
+    </w:p>
+    <w:p>
+      <w:pPr>
+        <w:ind w:left="360"/>
+        <w:jc w:val="center"/>
+      </w:pPr>
+      <w:r>
+        <w:drawing>
+          <wp:inline distT="0" distB="0" distL="0" distR="0" wp14:anchorId="25E602C5" wp14:editId="11FEF89C">
+            <wp:extent cx="2149523" cy="2629288"/>
+            <wp:effectExtent l="0" t="0" r="3175" b="0"/>
+            <wp:docPr id="1" name="Рисунок 1"/>
+            <wp:cNvGraphicFramePr>
+              <a:graphicFrameLocks xmlns:a="http://schemas.openxmlformats.org/drawingml/2006/main" noChangeAspect="1"/>
+            </wp:cNvGraphicFramePr>
+            <a:graphic xmlns:a="http://schemas.openxmlformats.org/drawingml/2006/main">
+              <a:graphicData uri="http://schemas.openxmlformats.org/drawingml/2006/picture">
+                <pic:pic xmlns:pic="http://schemas.openxmlformats.org/drawingml/2006/picture">
+                  <pic:nvPicPr>
+                    <pic:cNvPr id="1" name=""/>
+                    <pic:cNvPicPr/>
+                  </pic:nvPicPr>
+                  <pic:blipFill>
+                    <a:blip r:embed="rId5"/>
+                    <a:stretch>
+                      <a:fillRect/>
+                    </a:stretch>
+                  </pic:blipFill>
+                  <pic:spPr>
+                    <a:xfrm>
+                      <a:off x="0" y="0"/>
+                      <a:ext cx="2151091" cy="2631206"/>
+                    </a:xfrm>
+                    <a:prstGeom prst="rect">
+                      <a:avLst/>
+                    </a:prstGeom>
+                  </pic:spPr>
+                </pic:pic>
+              </a:graphicData>
+            </a:graphic>
+          </wp:inline>
+        </w:drawing>
+      </w:r>
+    </w:p>
+    <w:p>
+      <w:pPr>
+        <w:pStyle w:val="a3"/>
+        <w:numPr>
+          <w:ilvl w:val="0"/>
+          <w:numId w:val="1"/>
+        </w:numPr>
+      </w:pPr>
     </w:p>
     <w:sectPr>
       <w:pgSz w:w="11906" w:h="16838"/>

</xml_diff>